<commit_message>
It's all over and I'm totally not sleepy
</commit_message>
<xml_diff>
--- a/ВвПД/Проф. Практическая 3.docx
+++ b/ВвПД/Проф. Практическая 3.docx
@@ -234,6 +234,14 @@
           <w:szCs w:val="32"/>
         </w:rPr>
         <w:t>РАБОТЕ</w:t>
+      </w:r>
+      <w:r>
+        <w:rPr>
+          <w:b/>
+          <w:sz w:val="32"/>
+          <w:szCs w:val="32"/>
+        </w:rPr>
+        <w:t xml:space="preserve"> № 3</w:t>
       </w:r>
     </w:p>
     <w:p>
@@ -1098,7 +1106,7 @@
         <w:br w:type="page"/>
       </w:r>
     </w:p>
-    <w:bookmarkStart w:id="0" w:name="_Toc25275122" w:displacedByCustomXml="next"/>
+    <w:bookmarkStart w:id="0" w:name="_Toc25285173" w:displacedByCustomXml="next"/>
     <w:sdt>
       <w:sdtPr>
         <w:rPr>
@@ -1152,7 +1160,7 @@
           <w:r>
             <w:fldChar w:fldCharType="separate"/>
           </w:r>
-          <w:hyperlink w:anchor="_Toc25275122" w:history="1">
+          <w:hyperlink w:anchor="_Toc25285173" w:history="1">
             <w:r>
               <w:rPr>
                 <w:rStyle w:val="a8"/>
@@ -1179,7 +1187,7 @@
                 <w:noProof/>
                 <w:webHidden/>
               </w:rPr>
-              <w:instrText xml:space="preserve"> PAGEREF _Toc25275122 \h </w:instrText>
+              <w:instrText xml:space="preserve"> PAGEREF _Toc25285173 \h </w:instrText>
             </w:r>
             <w:r>
               <w:rPr>
@@ -1224,7 +1232,7 @@
               <w:lang w:eastAsia="ja-JP"/>
             </w:rPr>
           </w:pPr>
-          <w:hyperlink w:anchor="_Toc25275123" w:history="1">
+          <w:hyperlink w:anchor="_Toc25285174" w:history="1">
             <w:r>
               <w:rPr>
                 <w:rStyle w:val="a8"/>
@@ -1251,7 +1259,7 @@
                 <w:noProof/>
                 <w:webHidden/>
               </w:rPr>
-              <w:instrText xml:space="preserve"> PAGEREF _Toc25275123 \h </w:instrText>
+              <w:instrText xml:space="preserve"> PAGEREF _Toc25285174 \h </w:instrText>
             </w:r>
             <w:r>
               <w:rPr>
@@ -1296,7 +1304,7 @@
               <w:lang w:eastAsia="ja-JP"/>
             </w:rPr>
           </w:pPr>
-          <w:hyperlink w:anchor="_Toc25275124" w:history="1">
+          <w:hyperlink w:anchor="_Toc25285175" w:history="1">
             <w:r>
               <w:rPr>
                 <w:rStyle w:val="a8"/>
@@ -1323,7 +1331,7 @@
                 <w:noProof/>
                 <w:webHidden/>
               </w:rPr>
-              <w:instrText xml:space="preserve"> PAGEREF _Toc25275124 \h </w:instrText>
+              <w:instrText xml:space="preserve"> PAGEREF _Toc25285175 \h </w:instrText>
             </w:r>
             <w:r>
               <w:rPr>
@@ -1368,7 +1376,7 @@
               <w:lang w:eastAsia="ja-JP"/>
             </w:rPr>
           </w:pPr>
-          <w:hyperlink w:anchor="_Toc25275125" w:history="1">
+          <w:hyperlink w:anchor="_Toc25285176" w:history="1">
             <w:r>
               <w:rPr>
                 <w:rStyle w:val="a8"/>
@@ -1395,7 +1403,7 @@
                 <w:noProof/>
                 <w:webHidden/>
               </w:rPr>
-              <w:instrText xml:space="preserve"> PAGEREF _Toc25275125 \h </w:instrText>
+              <w:instrText xml:space="preserve"> PAGEREF _Toc25285176 \h </w:instrText>
             </w:r>
             <w:r>
               <w:rPr>
@@ -1440,7 +1448,7 @@
               <w:lang w:eastAsia="ja-JP"/>
             </w:rPr>
           </w:pPr>
-          <w:hyperlink w:anchor="_Toc25275126" w:history="1">
+          <w:hyperlink w:anchor="_Toc25285177" w:history="1">
             <w:r>
               <w:rPr>
                 <w:rStyle w:val="a8"/>
@@ -1467,7 +1475,7 @@
                 <w:noProof/>
                 <w:webHidden/>
               </w:rPr>
-              <w:instrText xml:space="preserve"> PAGEREF _Toc25275126 \h </w:instrText>
+              <w:instrText xml:space="preserve"> PAGEREF _Toc25285177 \h </w:instrText>
             </w:r>
             <w:r>
               <w:rPr>
@@ -1512,7 +1520,7 @@
               <w:lang w:eastAsia="ja-JP"/>
             </w:rPr>
           </w:pPr>
-          <w:hyperlink w:anchor="_Toc25275127" w:history="1">
+          <w:hyperlink w:anchor="_Toc25285178" w:history="1">
             <w:r>
               <w:rPr>
                 <w:rStyle w:val="a8"/>
@@ -1539,7 +1547,7 @@
                 <w:noProof/>
                 <w:webHidden/>
               </w:rPr>
-              <w:instrText xml:space="preserve"> PAGEREF _Toc25275127 \h </w:instrText>
+              <w:instrText xml:space="preserve"> PAGEREF _Toc25285178 \h </w:instrText>
             </w:r>
             <w:r>
               <w:rPr>
@@ -1584,7 +1592,7 @@
               <w:lang w:eastAsia="ja-JP"/>
             </w:rPr>
           </w:pPr>
-          <w:hyperlink w:anchor="_Toc25275128" w:history="1">
+          <w:hyperlink w:anchor="_Toc25285179" w:history="1">
             <w:r>
               <w:rPr>
                 <w:rStyle w:val="a8"/>
@@ -1612,7 +1620,7 @@
                 <w:noProof/>
                 <w:webHidden/>
               </w:rPr>
-              <w:instrText xml:space="preserve"> PAGEREF _Toc25275128 \h </w:instrText>
+              <w:instrText xml:space="preserve"> PAGEREF _Toc25285179 \h </w:instrText>
             </w:r>
             <w:r>
               <w:rPr>
@@ -1657,7 +1665,7 @@
               <w:lang w:eastAsia="ja-JP"/>
             </w:rPr>
           </w:pPr>
-          <w:hyperlink w:anchor="_Toc25275129" w:history="1">
+          <w:hyperlink w:anchor="_Toc25285180" w:history="1">
             <w:r>
               <w:rPr>
                 <w:rStyle w:val="a8"/>
@@ -1685,7 +1693,7 @@
                 <w:noProof/>
                 <w:webHidden/>
               </w:rPr>
-              <w:instrText xml:space="preserve"> PAGEREF _Toc25275129 \h </w:instrText>
+              <w:instrText xml:space="preserve"> PAGEREF _Toc25285180 \h </w:instrText>
             </w:r>
             <w:r>
               <w:rPr>
@@ -1743,7 +1751,7 @@
       <w:pPr>
         <w:pStyle w:val="1"/>
       </w:pPr>
-      <w:bookmarkStart w:id="1" w:name="_Toc25275123"/>
+      <w:bookmarkStart w:id="1" w:name="_Toc25285174"/>
       <w:r>
         <w:lastRenderedPageBreak/>
         <w:t>1 Цель и задачи</w:t>
@@ -1754,7 +1762,7 @@
       <w:pPr>
         <w:pStyle w:val="2"/>
       </w:pPr>
-      <w:bookmarkStart w:id="2" w:name="_Toc25275124"/>
+      <w:bookmarkStart w:id="2" w:name="_Toc25285175"/>
       <w:r>
         <w:t>1</w:t>
       </w:r>
@@ -1788,7 +1796,7 @@
       <w:pPr>
         <w:pStyle w:val="2"/>
       </w:pPr>
-      <w:bookmarkStart w:id="3" w:name="_Toc25275125"/>
+      <w:bookmarkStart w:id="3" w:name="_Toc25285176"/>
       <w:r>
         <w:t>1.2 Задачи</w:t>
       </w:r>
@@ -1991,7 +1999,7 @@
       <w:pPr>
         <w:pStyle w:val="1"/>
       </w:pPr>
-      <w:bookmarkStart w:id="4" w:name="_Toc25275126"/>
+      <w:bookmarkStart w:id="4" w:name="_Toc25285177"/>
       <w:r>
         <w:t>2 Описание варианта задания</w:t>
       </w:r>
@@ -2328,7 +2336,7 @@
       <w:pPr>
         <w:pStyle w:val="1"/>
       </w:pPr>
-      <w:bookmarkStart w:id="5" w:name="_Toc25275127"/>
+      <w:bookmarkStart w:id="5" w:name="_Toc25285178"/>
       <w:r>
         <w:t>3 Ход выполнения</w:t>
       </w:r>
@@ -2337,6 +2345,7 @@
     <w:p>
       <w:pPr>
         <w:spacing w:after="240"/>
+        <w:contextualSpacing w:val="0"/>
         <w:rPr>
           <w:rFonts w:eastAsiaTheme="minorEastAsia"/>
           <w:lang w:eastAsia="ja-JP"/>
@@ -2515,7 +2524,7 @@
           <w:lang w:eastAsia="ja-JP"/>
         </w:rPr>
         <w:drawing>
-          <wp:inline distT="0" distB="0" distL="0" distR="0" wp14:anchorId="5CBF7847" wp14:editId="3876121C">
+          <wp:inline distT="0" distB="0" distL="0" distR="0" wp14:anchorId="23913A2C" wp14:editId="15716C73">
             <wp:extent cx="4991735" cy="847725"/>
             <wp:effectExtent l="0" t="0" r="0" b="9525"/>
             <wp:docPr id="1" name="Рисунок 1"/>
@@ -2563,7 +2572,13 @@
         <w:spacing w:before="0"/>
       </w:pPr>
       <w:r>
-        <w:t xml:space="preserve">Рисунок 1 – настройка имени пользователя и почты в </w:t>
+        <w:t xml:space="preserve">Рисунок 1 – </w:t>
+      </w:r>
+      <w:r>
+        <w:t>Н</w:t>
+      </w:r>
+      <w:r>
+        <w:t xml:space="preserve">астройка имени пользователя и почты в </w:t>
       </w:r>
       <w:r>
         <w:rPr>
@@ -2574,6 +2589,8 @@
     </w:p>
     <w:p>
       <w:pPr>
+        <w:spacing w:after="240"/>
+        <w:contextualSpacing w:val="0"/>
         <w:rPr>
           <w:rFonts w:eastAsiaTheme="minorEastAsia"/>
           <w:lang w:eastAsia="ja-JP"/>
@@ -2685,7 +2702,7 @@
           <w:lang w:eastAsia="ja-JP"/>
         </w:rPr>
         <w:drawing>
-          <wp:inline distT="0" distB="0" distL="0" distR="0" wp14:anchorId="24A19F9B" wp14:editId="6774B235">
+          <wp:inline distT="0" distB="0" distL="0" distR="0" wp14:anchorId="3B5A2FAD" wp14:editId="0DE3C6A9">
             <wp:extent cx="5418161" cy="1030727"/>
             <wp:effectExtent l="0" t="0" r="0" b="0"/>
             <wp:docPr id="2" name="Рисунок 2"/>
@@ -2733,11 +2750,19 @@
         <w:spacing w:before="0"/>
       </w:pPr>
       <w:r>
-        <w:t>Рисунок 2 – Создания (инициализация) репозитория</w:t>
-      </w:r>
-    </w:p>
-    <w:p>
-      <w:pPr>
+        <w:t xml:space="preserve">Рисунок 2 – </w:t>
+      </w:r>
+      <w:r>
+        <w:t>Создание</w:t>
+      </w:r>
+      <w:r>
+        <w:t xml:space="preserve"> (инициализация) репозитория</w:t>
+      </w:r>
+    </w:p>
+    <w:p>
+      <w:pPr>
+        <w:spacing w:after="240"/>
+        <w:contextualSpacing w:val="0"/>
         <w:rPr>
           <w:rFonts w:eastAsiaTheme="minorEastAsia"/>
           <w:lang w:eastAsia="ja-JP"/>
@@ -2767,20 +2792,20 @@
         <w:rPr>
           <w:rFonts w:eastAsiaTheme="minorEastAsia"/>
         </w:rPr>
-        <w:t xml:space="preserve"> элементу А, а сам словарь помещен в константу. В основной функции мы первым делом показываем нашу вежливость и приветствуем мир. Дальше нам необходим ввод зашифрованного сообщения, который реализуется через интерфейс командной строки. Д</w:t>
-      </w:r>
-      <w:r>
-        <w:rPr>
-          <w:rFonts w:eastAsiaTheme="minorEastAsia"/>
-        </w:rPr>
-        <w:t xml:space="preserve">альше мы ищем зашифрованные буквы и если </w:t>
+        <w:t xml:space="preserve"> элементу А, а сам словарь помещен в константу. В основной функции мы первым делом показываем нашу вежливость и приветствуем мир. Дальше нам необходим ввод зашифрованного сообщения, который реализуется через </w:t>
       </w:r>
       <w:r>
         <w:rPr>
           <w:rFonts w:eastAsiaTheme="minorEastAsia"/>
         </w:rPr>
         <w:lastRenderedPageBreak/>
-        <w:t>в конце концов н остается нерасшифрованных символов в веденной строке, то выводим ответ. Проверку ввода можно опустить, так как неизвестные символы так же, как и неверно зашифрованная строка, приведут к одной ошибке «</w:t>
+        <w:t>интерфейс командной строки. Д</w:t>
+      </w:r>
+      <w:r>
+        <w:rPr>
+          <w:rFonts w:eastAsiaTheme="minorEastAsia"/>
+        </w:rPr>
+        <w:t>альше мы ищем зашифрованные буквы и если в конце концов н остается нерасшифрованных символов в веденной строке, то выводим ответ. Проверку ввода можно опустить, так как неизвестные символы так же, как и неверно зашифрованная строка, приведут к одной ошибке «</w:t>
       </w:r>
       <w:r>
         <w:rPr>
@@ -3429,6 +3454,8 @@
     </w:p>
     <w:p>
       <w:pPr>
+        <w:spacing w:before="240" w:after="40"/>
+        <w:contextualSpacing w:val="0"/>
         <w:rPr>
           <w:rFonts w:eastAsiaTheme="minorEastAsia"/>
           <w:lang w:eastAsia="ja-JP"/>
@@ -3664,7 +3691,15 @@
           <w:rFonts w:eastAsiaTheme="minorEastAsia"/>
           <w:lang w:eastAsia="ja-JP"/>
         </w:rPr>
-        <w:t xml:space="preserve"> {</w:t>
+        <w:t xml:space="preserve"> </w:t>
+      </w:r>
+      <w:r>
+        <w:rPr>
+          <w:rFonts w:eastAsiaTheme="minorEastAsia"/>
+          <w:lang w:eastAsia="ja-JP"/>
+        </w:rPr>
+        <w:lastRenderedPageBreak/>
+        <w:t>{</w:t>
       </w:r>
       <w:r>
         <w:rPr>
@@ -3715,9 +3750,8 @@
           <w:noProof/>
           <w:lang w:eastAsia="ja-JP"/>
         </w:rPr>
-        <w:lastRenderedPageBreak/>
         <w:drawing>
-          <wp:inline distT="0" distB="0" distL="0" distR="0" wp14:anchorId="02E57E3D" wp14:editId="39289B9D">
+          <wp:inline distT="0" distB="0" distL="0" distR="0" wp14:anchorId="7648E775" wp14:editId="65E457D5">
             <wp:extent cx="5306165" cy="1238423"/>
             <wp:effectExtent l="0" t="0" r="0" b="0"/>
             <wp:docPr id="4" name="Рисунок 4"/>
@@ -3769,7 +3803,10 @@
       </w:r>
       <w:proofErr w:type="spellStart"/>
       <w:r>
-        <w:t>коммит</w:t>
+        <w:t>К</w:t>
+      </w:r>
+      <w:r>
+        <w:t>оммит</w:t>
       </w:r>
       <w:proofErr w:type="spellEnd"/>
       <w:r>
@@ -3778,6 +3815,8 @@
     </w:p>
     <w:p>
       <w:pPr>
+        <w:spacing w:after="240"/>
+        <w:contextualSpacing w:val="0"/>
         <w:rPr>
           <w:rFonts w:eastAsiaTheme="minorEastAsia"/>
           <w:lang w:eastAsia="ja-JP"/>
@@ -4037,7 +4076,7 @@
           <w:lang w:eastAsia="ja-JP"/>
         </w:rPr>
         <w:drawing>
-          <wp:inline distT="0" distB="0" distL="0" distR="0" wp14:anchorId="65E6AB61" wp14:editId="5D4994CF">
+          <wp:inline distT="0" distB="0" distL="0" distR="0" wp14:anchorId="040A689D" wp14:editId="1E5C0789">
             <wp:extent cx="5067300" cy="1265335"/>
             <wp:effectExtent l="0" t="0" r="0" b="0"/>
             <wp:docPr id="5" name="Рисунок 5"/>
@@ -4094,7 +4133,10 @@
       </w:r>
       <w:proofErr w:type="spellStart"/>
       <w:r>
-        <w:t>логи</w:t>
+        <w:t>Л</w:t>
+      </w:r>
+      <w:r>
+        <w:t>оги</w:t>
       </w:r>
       <w:proofErr w:type="spellEnd"/>
       <w:r>
@@ -4103,6 +4145,8 @@
     </w:p>
     <w:p>
       <w:pPr>
+        <w:spacing w:after="240"/>
+        <w:contextualSpacing w:val="0"/>
         <w:rPr>
           <w:rFonts w:eastAsiaTheme="minorEastAsia"/>
         </w:rPr>
@@ -4208,7 +4252,7 @@
         </w:rPr>
         <w:lastRenderedPageBreak/>
         <w:drawing>
-          <wp:inline distT="0" distB="0" distL="0" distR="0" wp14:anchorId="6ADEAA9B" wp14:editId="7B43DB3D">
+          <wp:inline distT="0" distB="0" distL="0" distR="0" wp14:anchorId="4B99C499" wp14:editId="6517F367">
             <wp:extent cx="5410955" cy="3915321"/>
             <wp:effectExtent l="0" t="0" r="0" b="9525"/>
             <wp:docPr id="6" name="Рисунок 6"/>
@@ -4256,7 +4300,13 @@
         <w:spacing w:before="0"/>
       </w:pPr>
       <w:r>
-        <w:t xml:space="preserve">Рисунок 5 – откат файла с помощью </w:t>
+        <w:t>Рисунок 5 –</w:t>
+      </w:r>
+      <w:r>
+        <w:t xml:space="preserve"> О</w:t>
+      </w:r>
+      <w:r>
+        <w:t xml:space="preserve">ткат файла с помощью </w:t>
       </w:r>
       <w:r>
         <w:rPr>
@@ -4372,7 +4422,16 @@
           <w:rFonts w:eastAsiaTheme="minorEastAsia"/>
           <w:lang w:val="en-US"/>
         </w:rPr>
-        <w:t>'..' :</w:t>
+        <w:t>'..'</w:t>
+      </w:r>
+      <w:bookmarkStart w:id="6" w:name="_GoBack"/>
+      <w:bookmarkEnd w:id="6"/>
+      <w:r>
+        <w:rPr>
+          <w:rFonts w:eastAsiaTheme="minorEastAsia"/>
+          <w:lang w:val="en-US"/>
+        </w:rPr>
+        <w:t xml:space="preserve"> :</w:t>
       </w:r>
       <w:proofErr w:type="gramEnd"/>
       <w:r>
@@ -4877,7 +4936,7 @@
           <w:lang w:eastAsia="ja-JP"/>
         </w:rPr>
       </w:pPr>
-      <w:bookmarkStart w:id="6" w:name="_Toc25275128"/>
+      <w:bookmarkStart w:id="7" w:name="_Toc25285179"/>
       <w:r>
         <w:rPr>
           <w:lang w:eastAsia="ja-JP"/>
@@ -4890,7 +4949,7 @@
         </w:rPr>
         <w:t>Выводы</w:t>
       </w:r>
-      <w:bookmarkEnd w:id="6"/>
+      <w:bookmarkEnd w:id="7"/>
     </w:p>
     <w:p>
       <w:pPr>
@@ -4964,7 +5023,7 @@
           <w:lang w:eastAsia="ja-JP"/>
         </w:rPr>
       </w:pPr>
-      <w:bookmarkStart w:id="7" w:name="_Toc25275129"/>
+      <w:bookmarkStart w:id="8" w:name="_Toc25285180"/>
       <w:r>
         <w:rPr>
           <w:lang w:eastAsia="ja-JP"/>
@@ -4972,7 +5031,7 @@
         <w:lastRenderedPageBreak/>
         <w:t>СПИСОК ИСПОЛЬЗУЕМЫХ ИСТОЧНИКОВ</w:t>
       </w:r>
-      <w:bookmarkEnd w:id="7"/>
+      <w:bookmarkEnd w:id="8"/>
     </w:p>
     <w:p>
       <w:pPr>
@@ -5045,12 +5104,7 @@
         <w:t xml:space="preserve"> </w:t>
       </w:r>
       <w:r>
-        <w:t>Взамен СТО 4.2–07–201</w:t>
-      </w:r>
-      <w:bookmarkStart w:id="8" w:name="_GoBack"/>
-      <w:bookmarkEnd w:id="8"/>
-      <w:r>
-        <w:t>2</w:t>
+        <w:t>Взамен СТО 4.2–07–2012</w:t>
       </w:r>
       <w:r>
         <w:t xml:space="preserve"> ;</w:t>
@@ -5182,7 +5236,7 @@
           <w:rPr>
             <w:noProof/>
           </w:rPr>
-          <w:t>7</w:t>
+          <w:t>2</w:t>
         </w:r>
         <w:r>
           <w:fldChar w:fldCharType="end"/>
@@ -7530,7 +7584,7 @@
 </file>
 
 <file path=customXml/itemProps1.xml><?xml version="1.0" encoding="utf-8"?>
-<ds:datastoreItem xmlns:ds="http://schemas.openxmlformats.org/officeDocument/2006/customXml" ds:itemID="{458B6849-CB82-4188-8398-91189218A588}">
+<ds:datastoreItem xmlns:ds="http://schemas.openxmlformats.org/officeDocument/2006/customXml" ds:itemID="{0A72B108-B70D-4D6D-8E52-79BC91FF24E6}">
   <ds:schemaRefs>
     <ds:schemaRef ds:uri="http://schemas.openxmlformats.org/officeDocument/2006/bibliography"/>
   </ds:schemaRefs>

</xml_diff>

<commit_message>
tbh i have no idea whats the difference
</commit_message>
<xml_diff>
--- a/ВвПД/Проф. Практическая 3.docx
+++ b/ВвПД/Проф. Практическая 3.docx
@@ -1781,15 +1781,7 @@
         </w:rPr>
       </w:pPr>
       <w:r>
-        <w:t xml:space="preserve">Изучить принципы работы с системой контроля версий Git. Научиться создавать репозиторий, делать фиксации, откатывать файлы к старой версии и пользоваться командой </w:t>
-      </w:r>
-      <w:proofErr w:type="spellStart"/>
-      <w:r>
-        <w:t>bisect</w:t>
-      </w:r>
-      <w:proofErr w:type="spellEnd"/>
-      <w:r>
-        <w:t xml:space="preserve">. </w:t>
+        <w:t xml:space="preserve">Изучить принципы работы с системой контроля версий Git. Научиться создавать репозиторий, делать фиксации, откатывать файлы к старой версии и пользоваться командой bisect. </w:t>
       </w:r>
     </w:p>
     <w:p>
@@ -1860,15 +1852,7 @@
         </w:numPr>
       </w:pPr>
       <w:r>
-        <w:t xml:space="preserve">сделать несколько </w:t>
-      </w:r>
-      <w:proofErr w:type="spellStart"/>
-      <w:r>
-        <w:t>коммитов</w:t>
-      </w:r>
-      <w:proofErr w:type="spellEnd"/>
-      <w:r>
-        <w:t xml:space="preserve"> вместе с реализацией программы по</w:t>
+        <w:t>сделать несколько коммитов вместе с реализацией программы по</w:t>
       </w:r>
     </w:p>
     <w:p>
@@ -1888,15 +1872,7 @@
         </w:numPr>
       </w:pPr>
       <w:r>
-        <w:t xml:space="preserve">показать </w:t>
-      </w:r>
-      <w:proofErr w:type="spellStart"/>
-      <w:r>
-        <w:t>логи</w:t>
-      </w:r>
-      <w:proofErr w:type="spellEnd"/>
-      <w:r>
-        <w:t xml:space="preserve"> стандартные, однострочные и однострочные с датой;</w:t>
+        <w:t>показать логи стандартные, однострочные и однострочные с датой;</w:t>
       </w:r>
     </w:p>
     <w:p>
@@ -1908,15 +1884,7 @@
         </w:numPr>
       </w:pPr>
       <w:r>
-        <w:t xml:space="preserve">вернуться к последнему </w:t>
-      </w:r>
-      <w:proofErr w:type="spellStart"/>
-      <w:r>
-        <w:t>коммиту</w:t>
-      </w:r>
-      <w:proofErr w:type="spellEnd"/>
-      <w:r>
-        <w:t>, отбросив все изменения после него</w:t>
+        <w:t>вернуться к последнему коммиту, отбросив все изменения после него</w:t>
       </w:r>
     </w:p>
     <w:p>
@@ -1924,15 +1892,7 @@
         <w:ind w:firstLine="0"/>
       </w:pPr>
       <w:r>
-        <w:t xml:space="preserve">(как в примере из лекции № 4 с последней попыткой сделать </w:t>
-      </w:r>
-      <w:proofErr w:type="spellStart"/>
-      <w:r>
-        <w:t>рефакторинг</w:t>
-      </w:r>
-      <w:proofErr w:type="spellEnd"/>
-      <w:r>
-        <w:t>);</w:t>
+        <w:t>(как в примере из лекции № 4 с последней попыткой сделать рефакторинг);</w:t>
       </w:r>
     </w:p>
     <w:p>
@@ -1944,15 +1904,7 @@
         </w:numPr>
       </w:pPr>
       <w:r>
-        <w:t xml:space="preserve">перейти к старому </w:t>
-      </w:r>
-      <w:proofErr w:type="spellStart"/>
-      <w:r>
-        <w:t>коммиту</w:t>
-      </w:r>
-      <w:proofErr w:type="spellEnd"/>
-      <w:r>
-        <w:t xml:space="preserve"> и сделать скриншот или листинг состояния</w:t>
+        <w:t>перейти к старому коммиту и сделать скриншот или листинг состояния</w:t>
       </w:r>
     </w:p>
     <w:p>
@@ -1972,15 +1924,7 @@
         </w:numPr>
       </w:pPr>
       <w:r>
-        <w:t xml:space="preserve">оформить отчет </w:t>
-      </w:r>
-      <w:proofErr w:type="gramStart"/>
-      <w:r>
-        <w:t>по практической работы</w:t>
-      </w:r>
-      <w:proofErr w:type="gramEnd"/>
-      <w:r>
-        <w:t>;</w:t>
+        <w:t>оформить отчет по практической работы;</w:t>
       </w:r>
     </w:p>
     <w:p>
@@ -2224,16 +2168,11 @@
         <w:t xml:space="preserve">» </w:t>
       </w:r>
       <w:r>
-        <w:t xml:space="preserve">– «кодируется комбинацией </w:t>
-      </w:r>
-      <w:proofErr w:type="gramStart"/>
-      <w:r>
-        <w:t>«</w:t>
+        <w:t>– «кодируется комбинацией «</w:t>
       </w:r>
       <w:r>
         <w:t>._</w:t>
       </w:r>
-      <w:proofErr w:type="gramEnd"/>
       <w:r>
         <w:t>»;</w:t>
       </w:r>
@@ -2367,7 +2306,13 @@
         <w:t xml:space="preserve"> </w:t>
       </w:r>
       <w:r>
-        <w:t xml:space="preserve">и репозиторий. В первую очередь, чтобы поладить с гитом, необходимо ему представится и дать свои контактные данные. </w:t>
+        <w:t xml:space="preserve">и репозиторий. </w:t>
+      </w:r>
+      <w:r>
+        <w:t>Чтобы</w:t>
+      </w:r>
+      <w:r>
+        <w:t xml:space="preserve"> поладить с гитом, необходимо ему представится и дать свои контактные данные. </w:t>
       </w:r>
       <w:r>
         <w:t xml:space="preserve">Для этого необходимо использовать команду </w:t>
@@ -2402,7 +2347,6 @@
       <w:r>
         <w:t xml:space="preserve"> </w:t>
       </w:r>
-      <w:proofErr w:type="gramStart"/>
       <w:r>
         <w:rPr>
           <w:lang w:val="en-US"/>
@@ -2410,11 +2354,7 @@
         <w:t>user</w:t>
       </w:r>
       <w:r>
-        <w:t>.*</w:t>
-      </w:r>
-      <w:proofErr w:type="gramEnd"/>
-      <w:r>
-        <w:t xml:space="preserve"> {</w:t>
+        <w:t>.* {</w:t>
       </w:r>
       <w:r>
         <w:rPr>
@@ -2521,7 +2461,6 @@
         <w:rPr>
           <w:rFonts w:eastAsiaTheme="minorEastAsia"/>
           <w:noProof/>
-          <w:lang w:eastAsia="ja-JP"/>
         </w:rPr>
         <w:drawing>
           <wp:inline distT="0" distB="0" distL="0" distR="0" wp14:anchorId="23913A2C" wp14:editId="15716C73">
@@ -2699,7 +2638,6 @@
         <w:rPr>
           <w:rFonts w:eastAsiaTheme="minorEastAsia"/>
           <w:noProof/>
-          <w:lang w:eastAsia="ja-JP"/>
         </w:rPr>
         <w:drawing>
           <wp:inline distT="0" distB="0" distL="0" distR="0" wp14:anchorId="3B5A2FAD" wp14:editId="0DE3C6A9">
@@ -2778,34 +2716,20 @@
         <w:rPr>
           <w:rFonts w:eastAsiaTheme="minorEastAsia"/>
         </w:rPr>
-        <w:t xml:space="preserve"> Алфавиты А и В, для удобства, помещены в словарь, где каждый элемент </w:t>
-      </w:r>
-      <w:proofErr w:type="gramStart"/>
-      <w:r>
-        <w:rPr>
-          <w:rFonts w:eastAsiaTheme="minorEastAsia"/>
-        </w:rPr>
-        <w:t>В соответствует</w:t>
-      </w:r>
-      <w:proofErr w:type="gramEnd"/>
-      <w:r>
-        <w:rPr>
-          <w:rFonts w:eastAsiaTheme="minorEastAsia"/>
-        </w:rPr>
-        <w:t xml:space="preserve"> элементу А, а сам словарь помещен в константу. В основной функции мы первым делом показываем нашу вежливость и приветствуем мир. Дальше нам необходим ввод зашифрованного сообщения, который реализуется через </w:t>
+        <w:t xml:space="preserve"> Алфавиты А и В, для удобства, помещены в словарь, где каждый элемент В соответствует элементу А, а сам словарь помещен в константу. В основной функции мы первым делом показываем нашу вежливость и приветствуем мир. Дальше нам необходим ввод зашифрованного сообщения, который реализуется через интерфейс командной строки. Д</w:t>
+      </w:r>
+      <w:r>
+        <w:rPr>
+          <w:rFonts w:eastAsiaTheme="minorEastAsia"/>
+        </w:rPr>
+        <w:t xml:space="preserve">альше мы ищем зашифрованные буквы и если </w:t>
       </w:r>
       <w:r>
         <w:rPr>
           <w:rFonts w:eastAsiaTheme="minorEastAsia"/>
         </w:rPr>
         <w:lastRenderedPageBreak/>
-        <w:t>интерфейс командной строки. Д</w:t>
-      </w:r>
-      <w:r>
-        <w:rPr>
-          <w:rFonts w:eastAsiaTheme="minorEastAsia"/>
-        </w:rPr>
-        <w:t>альше мы ищем зашифрованные буквы и если в конце концов н остается нерасшифрованных символов в веденной строке, то выводим ответ. Проверку ввода можно опустить, так как неизвестные символы так же, как и неверно зашифрованная строка, приведут к одной ошибке «</w:t>
+        <w:t>в конце концов н остается нерасшифрованных символов в веденной строке, то выводим ответ. Проверку ввода можно опустить, так как неизвестные символы так же, как и неверно зашифрованная строка, приведут к одной ошибке «</w:t>
       </w:r>
       <w:r>
         <w:rPr>
@@ -2869,15 +2793,29 @@
         <w:pStyle w:val="a3"/>
         <w:rPr>
           <w:rFonts w:eastAsiaTheme="minorEastAsia"/>
-          <w:lang w:val="en-US" w:eastAsia="ja-JP"/>
-        </w:rPr>
-      </w:pPr>
-      <w:r>
-        <w:rPr>
-          <w:rFonts w:eastAsiaTheme="minorEastAsia"/>
-          <w:lang w:val="en-US" w:eastAsia="ja-JP"/>
-        </w:rPr>
-        <w:t>import argparse</w:t>
+          <w:lang w:eastAsia="ja-JP"/>
+        </w:rPr>
+      </w:pPr>
+      <w:r>
+        <w:rPr>
+          <w:rFonts w:eastAsiaTheme="minorEastAsia"/>
+          <w:lang w:val="en-US" w:eastAsia="ja-JP"/>
+        </w:rPr>
+        <w:t>import</w:t>
+      </w:r>
+      <w:r>
+        <w:rPr>
+          <w:rFonts w:eastAsiaTheme="minorEastAsia"/>
+          <w:lang w:eastAsia="ja-JP"/>
+        </w:rPr>
+        <w:t xml:space="preserve"> </w:t>
+      </w:r>
+      <w:r>
+        <w:rPr>
+          <w:rFonts w:eastAsiaTheme="minorEastAsia"/>
+          <w:lang w:val="en-US" w:eastAsia="ja-JP"/>
+        </w:rPr>
+        <w:t>argparse</w:t>
       </w:r>
     </w:p>
     <w:p>
@@ -2885,7 +2823,7 @@
         <w:pStyle w:val="a3"/>
         <w:rPr>
           <w:rFonts w:eastAsiaTheme="minorEastAsia"/>
-          <w:lang w:val="en-US" w:eastAsia="ja-JP"/>
+          <w:lang w:eastAsia="ja-JP"/>
         </w:rPr>
       </w:pPr>
     </w:p>
@@ -2894,7 +2832,7 @@
         <w:pStyle w:val="a3"/>
         <w:rPr>
           <w:rFonts w:eastAsiaTheme="minorEastAsia"/>
-          <w:lang w:val="en-US" w:eastAsia="ja-JP"/>
+          <w:lang w:eastAsia="ja-JP"/>
         </w:rPr>
       </w:pPr>
     </w:p>
@@ -3098,23 +3036,7 @@
           <w:rFonts w:eastAsiaTheme="minorEastAsia"/>
           <w:lang w:val="en-US" w:eastAsia="ja-JP"/>
         </w:rPr>
-        <w:t xml:space="preserve">    R = parser.parse_</w:t>
-      </w:r>
-      <w:proofErr w:type="gramStart"/>
-      <w:r>
-        <w:rPr>
-          <w:rFonts w:eastAsiaTheme="minorEastAsia"/>
-          <w:lang w:val="en-US" w:eastAsia="ja-JP"/>
-        </w:rPr>
-        <w:t>args(</w:t>
-      </w:r>
-      <w:proofErr w:type="gramEnd"/>
-      <w:r>
-        <w:rPr>
-          <w:rFonts w:eastAsiaTheme="minorEastAsia"/>
-          <w:lang w:val="en-US" w:eastAsia="ja-JP"/>
-        </w:rPr>
-        <w:t>)</w:t>
+        <w:t xml:space="preserve">    R = parser.parse_args()</w:t>
       </w:r>
     </w:p>
     <w:p>
@@ -3187,23 +3109,7 @@
           <w:rFonts w:eastAsiaTheme="minorEastAsia"/>
           <w:lang w:val="en-US" w:eastAsia="ja-JP"/>
         </w:rPr>
-        <w:t xml:space="preserve">    for </w:t>
-      </w:r>
-      <w:proofErr w:type="spellStart"/>
-      <w:r>
-        <w:rPr>
-          <w:rFonts w:eastAsiaTheme="minorEastAsia"/>
-          <w:lang w:val="en-US" w:eastAsia="ja-JP"/>
-        </w:rPr>
-        <w:t>i</w:t>
-      </w:r>
-      <w:proofErr w:type="spellEnd"/>
-      <w:r>
-        <w:rPr>
-          <w:rFonts w:eastAsiaTheme="minorEastAsia"/>
-          <w:lang w:val="en-US" w:eastAsia="ja-JP"/>
-        </w:rPr>
-        <w:t xml:space="preserve"> in msg:</w:t>
+        <w:t xml:space="preserve">    for i in msg:</w:t>
       </w:r>
     </w:p>
     <w:p>
@@ -3219,17 +3125,8 @@
           <w:rFonts w:eastAsiaTheme="minorEastAsia"/>
           <w:lang w:val="en-US" w:eastAsia="ja-JP"/>
         </w:rPr>
-        <w:t xml:space="preserve">        dc += </w:t>
-      </w:r>
-      <w:proofErr w:type="spellStart"/>
-      <w:r>
-        <w:rPr>
-          <w:rFonts w:eastAsiaTheme="minorEastAsia"/>
-          <w:lang w:val="en-US" w:eastAsia="ja-JP"/>
-        </w:rPr>
-        <w:t>i</w:t>
-      </w:r>
-      <w:proofErr w:type="spellEnd"/>
+        <w:t xml:space="preserve">        dc += i</w:t>
+      </w:r>
     </w:p>
     <w:p>
       <w:pPr>
@@ -3349,23 +3246,7 @@
           <w:rFonts w:eastAsiaTheme="minorEastAsia"/>
           <w:lang w:val="en-US" w:eastAsia="ja-JP"/>
         </w:rPr>
-        <w:t xml:space="preserve">        </w:t>
-      </w:r>
-      <w:proofErr w:type="gramStart"/>
-      <w:r>
-        <w:rPr>
-          <w:rFonts w:eastAsiaTheme="minorEastAsia"/>
-          <w:lang w:val="en-US" w:eastAsia="ja-JP"/>
-        </w:rPr>
-        <w:t>print(</w:t>
-      </w:r>
-      <w:proofErr w:type="gramEnd"/>
-      <w:r>
-        <w:rPr>
-          <w:rFonts w:eastAsiaTheme="minorEastAsia"/>
-          <w:lang w:val="en-US" w:eastAsia="ja-JP"/>
-        </w:rPr>
-        <w:t>'Impossible to decode')</w:t>
+        <w:t xml:space="preserve">        print('Impossible to decode')</w:t>
       </w:r>
     </w:p>
     <w:p>
@@ -3417,30 +3298,12 @@
         </w:rPr>
         <w:t xml:space="preserve">    </w:t>
       </w:r>
-      <w:proofErr w:type="spellStart"/>
-      <w:proofErr w:type="gramStart"/>
-      <w:r>
-        <w:rPr>
-          <w:rFonts w:eastAsiaTheme="minorEastAsia"/>
-          <w:lang w:eastAsia="ja-JP"/>
-        </w:rPr>
-        <w:t>main</w:t>
-      </w:r>
-      <w:proofErr w:type="spellEnd"/>
-      <w:r>
-        <w:rPr>
-          <w:rFonts w:eastAsiaTheme="minorEastAsia"/>
-          <w:lang w:eastAsia="ja-JP"/>
-        </w:rPr>
-        <w:t>(</w:t>
-      </w:r>
-      <w:proofErr w:type="gramEnd"/>
-      <w:r>
-        <w:rPr>
-          <w:rFonts w:eastAsiaTheme="minorEastAsia"/>
-          <w:lang w:eastAsia="ja-JP"/>
-        </w:rPr>
-        <w:t>)</w:t>
+      <w:r>
+        <w:rPr>
+          <w:rFonts w:eastAsiaTheme="minorEastAsia"/>
+          <w:lang w:eastAsia="ja-JP"/>
+        </w:rPr>
+        <w:t>main()</w:t>
       </w:r>
     </w:p>
     <w:p>
@@ -3454,7 +3317,7 @@
     </w:p>
     <w:p>
       <w:pPr>
-        <w:spacing w:before="240" w:after="40"/>
+        <w:spacing w:before="240" w:after="240"/>
         <w:contextualSpacing w:val="0"/>
         <w:rPr>
           <w:rFonts w:eastAsiaTheme="minorEastAsia"/>
@@ -3466,49 +3329,36 @@
           <w:rFonts w:eastAsiaTheme="minorEastAsia"/>
           <w:lang w:eastAsia="ja-JP"/>
         </w:rPr>
-        <w:t xml:space="preserve">После создания файла, в процессе реализации программы, а </w:t>
-      </w:r>
-      <w:proofErr w:type="gramStart"/>
-      <w:r>
-        <w:rPr>
-          <w:rFonts w:eastAsiaTheme="minorEastAsia"/>
-          <w:lang w:eastAsia="ja-JP"/>
-        </w:rPr>
-        <w:t>так же</w:t>
-      </w:r>
-      <w:proofErr w:type="gramEnd"/>
-      <w:r>
-        <w:rPr>
-          <w:rFonts w:eastAsiaTheme="minorEastAsia"/>
-          <w:lang w:eastAsia="ja-JP"/>
-        </w:rPr>
-        <w:t xml:space="preserve"> после того, как программа была закончена мы делаем </w:t>
-      </w:r>
-      <w:proofErr w:type="spellStart"/>
-      <w:r>
-        <w:rPr>
-          <w:rFonts w:eastAsiaTheme="minorEastAsia"/>
-          <w:lang w:eastAsia="ja-JP"/>
-        </w:rPr>
-        <w:t>коммиты</w:t>
-      </w:r>
-      <w:proofErr w:type="spellEnd"/>
-      <w:r>
-        <w:rPr>
-          <w:rFonts w:eastAsiaTheme="minorEastAsia"/>
-          <w:lang w:eastAsia="ja-JP"/>
-        </w:rPr>
-        <w:t xml:space="preserve">. Для этого мы показываем какой файл нужно </w:t>
-      </w:r>
-      <w:proofErr w:type="spellStart"/>
-      <w:r>
-        <w:rPr>
-          <w:rFonts w:eastAsiaTheme="minorEastAsia"/>
-          <w:lang w:eastAsia="ja-JP"/>
-        </w:rPr>
-        <w:t>закоммитить</w:t>
-      </w:r>
-      <w:proofErr w:type="spellEnd"/>
+        <w:t>После создания файла, в проц</w:t>
+      </w:r>
+      <w:r>
+        <w:rPr>
+          <w:rFonts w:eastAsiaTheme="minorEastAsia"/>
+          <w:lang w:eastAsia="ja-JP"/>
+        </w:rPr>
+        <w:t>ессе реализации программы, а так</w:t>
+      </w:r>
+      <w:r>
+        <w:rPr>
+          <w:rFonts w:eastAsiaTheme="minorEastAsia"/>
+          <w:lang w:eastAsia="ja-JP"/>
+        </w:rPr>
+        <w:t xml:space="preserve">же после того, как программа была закончена мы делаем коммиты. Для этого мы показываем какой файл нужно закоммитить </w:t>
+      </w:r>
+      <w:r>
+        <w:rPr>
+          <w:rFonts w:eastAsiaTheme="minorEastAsia"/>
+          <w:lang w:eastAsia="ja-JP"/>
+        </w:rPr>
+        <w:t>“</w:t>
+      </w:r>
+      <w:r>
+        <w:rPr>
+          <w:rFonts w:eastAsiaTheme="minorEastAsia"/>
+          <w:lang w:val="en-US" w:eastAsia="ja-JP"/>
+        </w:rPr>
+        <w:t>git</w:t>
+      </w:r>
       <w:r>
         <w:rPr>
           <w:rFonts w:eastAsiaTheme="minorEastAsia"/>
@@ -3519,27 +3369,6 @@
       <w:r>
         <w:rPr>
           <w:rFonts w:eastAsiaTheme="minorEastAsia"/>
-          <w:lang w:eastAsia="ja-JP"/>
-        </w:rPr>
-        <w:t>“</w:t>
-      </w:r>
-      <w:r>
-        <w:rPr>
-          <w:rFonts w:eastAsiaTheme="minorEastAsia"/>
-          <w:lang w:val="en-US" w:eastAsia="ja-JP"/>
-        </w:rPr>
-        <w:t>git</w:t>
-      </w:r>
-      <w:r>
-        <w:rPr>
-          <w:rFonts w:eastAsiaTheme="minorEastAsia"/>
-          <w:lang w:eastAsia="ja-JP"/>
-        </w:rPr>
-        <w:t xml:space="preserve"> </w:t>
-      </w:r>
-      <w:r>
-        <w:rPr>
-          <w:rFonts w:eastAsiaTheme="minorEastAsia"/>
           <w:lang w:val="en-US" w:eastAsia="ja-JP"/>
         </w:rPr>
         <w:t>add</w:t>
@@ -3570,23 +3399,7 @@
           <w:rFonts w:eastAsiaTheme="minorEastAsia"/>
           <w:lang w:eastAsia="ja-JP"/>
         </w:rPr>
-        <w:t xml:space="preserve"> и непосредственно </w:t>
-      </w:r>
-      <w:proofErr w:type="spellStart"/>
-      <w:r>
-        <w:rPr>
-          <w:rFonts w:eastAsiaTheme="minorEastAsia"/>
-          <w:lang w:eastAsia="ja-JP"/>
-        </w:rPr>
-        <w:t>коммитим</w:t>
-      </w:r>
-      <w:proofErr w:type="spellEnd"/>
-      <w:r>
-        <w:rPr>
-          <w:rFonts w:eastAsiaTheme="minorEastAsia"/>
-          <w:lang w:eastAsia="ja-JP"/>
-        </w:rPr>
-        <w:t xml:space="preserve">, добавляя комментарий </w:t>
+        <w:t xml:space="preserve"> и непосредственно коммитим, добавляя комментарий </w:t>
       </w:r>
       <w:r>
         <w:rPr>
@@ -3748,7 +3561,6 @@
         <w:rPr>
           <w:rFonts w:eastAsiaTheme="minorEastAsia"/>
           <w:noProof/>
-          <w:lang w:eastAsia="ja-JP"/>
         </w:rPr>
         <w:drawing>
           <wp:inline distT="0" distB="0" distL="0" distR="0" wp14:anchorId="7648E775" wp14:editId="65E457D5">
@@ -3801,16 +3613,11 @@
       <w:r>
         <w:t xml:space="preserve">Рисунок 3 – </w:t>
       </w:r>
-      <w:proofErr w:type="spellStart"/>
       <w:r>
         <w:t>К</w:t>
       </w:r>
       <w:r>
-        <w:t>оммит</w:t>
-      </w:r>
-      <w:proofErr w:type="spellEnd"/>
-      <w:r>
-        <w:t xml:space="preserve"> в гите</w:t>
+        <w:t>оммит в гите</w:t>
       </w:r>
     </w:p>
     <w:p>
@@ -3826,21 +3633,7 @@
         <w:rPr>
           <w:rFonts w:eastAsiaTheme="minorEastAsia"/>
         </w:rPr>
-        <w:t xml:space="preserve">В какой-то момент нам станет интересно что именно мы </w:t>
-      </w:r>
-      <w:proofErr w:type="spellStart"/>
-      <w:r>
-        <w:rPr>
-          <w:rFonts w:eastAsiaTheme="minorEastAsia"/>
-        </w:rPr>
-        <w:t>закоммитили</w:t>
-      </w:r>
-      <w:proofErr w:type="spellEnd"/>
-      <w:r>
-        <w:rPr>
-          <w:rFonts w:eastAsiaTheme="minorEastAsia"/>
-        </w:rPr>
-        <w:t>. Это можно посмотреть в логах</w:t>
+        <w:t>В какой-то момент нам станет интересно что именно мы закоммитили. Это можно посмотреть в логах</w:t>
       </w:r>
       <w:r>
         <w:rPr>
@@ -3922,7 +3715,6 @@
         </w:rPr>
         <w:t>“</w:t>
       </w:r>
-      <w:proofErr w:type="spellStart"/>
       <w:r>
         <w:rPr>
           <w:rFonts w:eastAsiaTheme="minorEastAsia"/>
@@ -3930,7 +3722,6 @@
         </w:rPr>
         <w:t>oneline</w:t>
       </w:r>
-      <w:proofErr w:type="spellEnd"/>
       <w:r>
         <w:rPr>
           <w:rFonts w:eastAsiaTheme="minorEastAsia"/>
@@ -3971,23 +3762,7 @@
           <w:rFonts w:eastAsiaTheme="minorEastAsia"/>
           <w:lang w:eastAsia="ja-JP"/>
         </w:rPr>
-        <w:t xml:space="preserve">Возможных аргументов много, но здесь будут использоваться дата, имя, </w:t>
-      </w:r>
-      <w:proofErr w:type="spellStart"/>
-      <w:r>
-        <w:rPr>
-          <w:rFonts w:eastAsiaTheme="minorEastAsia"/>
-          <w:lang w:eastAsia="ja-JP"/>
-        </w:rPr>
-        <w:t>хэш</w:t>
-      </w:r>
-      <w:proofErr w:type="spellEnd"/>
-      <w:r>
-        <w:rPr>
-          <w:rFonts w:eastAsiaTheme="minorEastAsia"/>
-          <w:lang w:eastAsia="ja-JP"/>
-        </w:rPr>
-        <w:t xml:space="preserve"> и комментарий </w:t>
+        <w:t xml:space="preserve">Возможных аргументов много, но здесь будут использоваться дата, имя, хэш и комментарий </w:t>
       </w:r>
       <w:r>
         <w:rPr>
@@ -4010,7 +3785,6 @@
         </w:rPr>
         <w:t>, %</w:t>
       </w:r>
-      <w:proofErr w:type="spellStart"/>
       <w:r>
         <w:rPr>
           <w:rFonts w:eastAsiaTheme="minorEastAsia"/>
@@ -4018,7 +3792,6 @@
         </w:rPr>
         <w:t>cn</w:t>
       </w:r>
-      <w:proofErr w:type="spellEnd"/>
       <w:r>
         <w:rPr>
           <w:rFonts w:eastAsiaTheme="minorEastAsia"/>
@@ -4073,7 +3846,6 @@
         <w:rPr>
           <w:rFonts w:eastAsiaTheme="minorEastAsia"/>
           <w:noProof/>
-          <w:lang w:eastAsia="ja-JP"/>
         </w:rPr>
         <w:drawing>
           <wp:inline distT="0" distB="0" distL="0" distR="0" wp14:anchorId="040A689D" wp14:editId="1E5C0789">
@@ -4123,24 +3895,14 @@
         <w:pStyle w:val="a5"/>
         <w:spacing w:before="0"/>
       </w:pPr>
-      <w:proofErr w:type="gramStart"/>
-      <w:r>
-        <w:t>Рисунок  4</w:t>
-      </w:r>
-      <w:proofErr w:type="gramEnd"/>
-      <w:r>
-        <w:t xml:space="preserve"> – </w:t>
-      </w:r>
-      <w:proofErr w:type="spellStart"/>
+      <w:r>
+        <w:t xml:space="preserve">Рисунок  4 – </w:t>
+      </w:r>
       <w:r>
         <w:t>Л</w:t>
       </w:r>
       <w:r>
-        <w:t>оги</w:t>
-      </w:r>
-      <w:proofErr w:type="spellEnd"/>
-      <w:r>
-        <w:t xml:space="preserve"> гита</w:t>
+        <w:t>оги гита</w:t>
       </w:r>
     </w:p>
     <w:p>
@@ -4193,53 +3955,13 @@
         <w:rPr>
           <w:rFonts w:eastAsiaTheme="minorEastAsia"/>
         </w:rPr>
-        <w:t xml:space="preserve"> (рисунок 5). Если после этого добавить </w:t>
-      </w:r>
-      <w:proofErr w:type="spellStart"/>
-      <w:r>
-        <w:rPr>
-          <w:rFonts w:eastAsiaTheme="minorEastAsia"/>
-        </w:rPr>
-        <w:t>хэш</w:t>
-      </w:r>
-      <w:proofErr w:type="spellEnd"/>
-      <w:r>
-        <w:rPr>
-          <w:rFonts w:eastAsiaTheme="minorEastAsia"/>
-        </w:rPr>
-        <w:t xml:space="preserve"> одного из предыдущих </w:t>
-      </w:r>
-      <w:proofErr w:type="spellStart"/>
-      <w:r>
-        <w:rPr>
-          <w:rFonts w:eastAsiaTheme="minorEastAsia"/>
-        </w:rPr>
-        <w:t>коммитов</w:t>
-      </w:r>
-      <w:proofErr w:type="spellEnd"/>
-      <w:r>
-        <w:rPr>
-          <w:rFonts w:eastAsiaTheme="minorEastAsia"/>
-        </w:rPr>
-        <w:t xml:space="preserve">, то файл примет вид файла в тот </w:t>
-      </w:r>
-      <w:proofErr w:type="spellStart"/>
-      <w:r>
-        <w:rPr>
-          <w:rFonts w:eastAsiaTheme="minorEastAsia"/>
-        </w:rPr>
-        <w:t>коммит</w:t>
-      </w:r>
-      <w:proofErr w:type="spellEnd"/>
-      <w:r>
-        <w:rPr>
-          <w:rFonts w:eastAsiaTheme="minorEastAsia"/>
-        </w:rPr>
-        <w:t>.</w:t>
-      </w:r>
-    </w:p>
-    <w:p>
-      <w:pPr>
+        <w:t xml:space="preserve"> (рисунок 5). Если после этого добавить хэш одного из предыдущих коммитов, то файл примет вид файла в тот коммит.</w:t>
+      </w:r>
+    </w:p>
+    <w:p>
+      <w:pPr>
+        <w:ind w:firstLine="0"/>
+        <w:jc w:val="center"/>
         <w:rPr>
           <w:rFonts w:eastAsiaTheme="minorEastAsia"/>
         </w:rPr>
@@ -4248,7 +3970,6 @@
         <w:rPr>
           <w:rFonts w:eastAsiaTheme="minorEastAsia"/>
           <w:noProof/>
-          <w:lang w:eastAsia="ja-JP"/>
         </w:rPr>
         <w:lastRenderedPageBreak/>
         <w:drawing>
@@ -4322,15 +4043,7 @@
       </w:pPr>
       <w:r>
         <w:tab/>
-        <w:t xml:space="preserve">В текущем </w:t>
-      </w:r>
-      <w:proofErr w:type="spellStart"/>
-      <w:r>
-        <w:t>коммите</w:t>
-      </w:r>
-      <w:proofErr w:type="spellEnd"/>
-      <w:r>
-        <w:t xml:space="preserve"> файл выглядел похоже на финальный, но всё же немного отличался (листинг 2)</w:t>
+        <w:t>В текущем коммите файл выглядел похоже на финальный, но всё же немного отличался (листинг 2)</w:t>
       </w:r>
       <w:r>
         <w:t>.</w:t>
@@ -4343,13 +4056,8 @@
         <w:jc w:val="both"/>
       </w:pPr>
       <w:r>
-        <w:t xml:space="preserve">Листинг 2 – Программа в одном из ранних </w:t>
-      </w:r>
-      <w:proofErr w:type="spellStart"/>
-      <w:r>
-        <w:t>коммитов</w:t>
-      </w:r>
-      <w:proofErr w:type="spellEnd"/>
+        <w:t>Листинг 2 – Программа в одном из ранних коммитов</w:t>
+      </w:r>
     </w:p>
     <w:p>
       <w:pPr>
@@ -4414,373 +4122,229 @@
           <w:rFonts w:eastAsiaTheme="minorEastAsia"/>
           <w:lang w:val="en-US"/>
         </w:rPr>
-        <w:t xml:space="preserve">    </w:t>
-      </w:r>
-      <w:proofErr w:type="gramStart"/>
-      <w:r>
+        <w:t xml:space="preserve">    '..' : 'O',</w:t>
+      </w:r>
+    </w:p>
+    <w:p>
+      <w:pPr>
+        <w:pStyle w:val="a3"/>
         <w:rPr>
           <w:rFonts w:eastAsiaTheme="minorEastAsia"/>
           <w:lang w:val="en-US"/>
         </w:rPr>
-        <w:t>'..'</w:t>
+      </w:pPr>
+      <w:r>
+        <w:rPr>
+          <w:rFonts w:eastAsiaTheme="minorEastAsia"/>
+          <w:lang w:val="en-US"/>
+        </w:rPr>
+        <w:t xml:space="preserve">    '._' : 'E',</w:t>
+      </w:r>
+    </w:p>
+    <w:p>
+      <w:pPr>
+        <w:pStyle w:val="a3"/>
+        <w:rPr>
+          <w:rFonts w:eastAsiaTheme="minorEastAsia"/>
+          <w:lang w:val="en-US"/>
+        </w:rPr>
+      </w:pPr>
+      <w:r>
+        <w:rPr>
+          <w:rFonts w:eastAsiaTheme="minorEastAsia"/>
+          <w:lang w:val="en-US"/>
+        </w:rPr>
+        <w:t xml:space="preserve">    '_.' : 'W',</w:t>
+      </w:r>
+    </w:p>
+    <w:p>
+      <w:pPr>
+        <w:pStyle w:val="a3"/>
+        <w:rPr>
+          <w:rFonts w:eastAsiaTheme="minorEastAsia"/>
+          <w:lang w:val="en-US"/>
+        </w:rPr>
+      </w:pPr>
+      <w:r>
+        <w:rPr>
+          <w:rFonts w:eastAsiaTheme="minorEastAsia"/>
+          <w:lang w:val="en-US"/>
+        </w:rPr>
+        <w:t xml:space="preserve">    '__' : 'M',</w:t>
+      </w:r>
+    </w:p>
+    <w:p>
+      <w:pPr>
+        <w:pStyle w:val="a3"/>
+        <w:rPr>
+          <w:rFonts w:eastAsiaTheme="minorEastAsia"/>
+          <w:lang w:val="en-US"/>
+        </w:rPr>
+      </w:pPr>
+      <w:r>
+        <w:rPr>
+          <w:rFonts w:eastAsiaTheme="minorEastAsia"/>
+          <w:lang w:val="en-US"/>
+        </w:rPr>
+        <w:t>}</w:t>
+      </w:r>
+    </w:p>
+    <w:p>
+      <w:pPr>
+        <w:pStyle w:val="a3"/>
+        <w:rPr>
+          <w:rFonts w:eastAsiaTheme="minorEastAsia"/>
+          <w:lang w:val="en-US"/>
+        </w:rPr>
+      </w:pPr>
+    </w:p>
+    <w:p>
+      <w:pPr>
+        <w:pStyle w:val="a3"/>
+        <w:rPr>
+          <w:rFonts w:eastAsiaTheme="minorEastAsia"/>
+          <w:lang w:val="en-US"/>
+        </w:rPr>
+      </w:pPr>
+      <w:r>
+        <w:rPr>
+          <w:rFonts w:eastAsiaTheme="minorEastAsia"/>
+          <w:lang w:val="en-US"/>
+        </w:rPr>
+        <w:t>parser = argparse.ArgumentParser(description="Give a line to decode")</w:t>
+      </w:r>
+    </w:p>
+    <w:p>
+      <w:pPr>
+        <w:pStyle w:val="a3"/>
+        <w:rPr>
+          <w:rFonts w:eastAsiaTheme="minorEastAsia"/>
+          <w:lang w:val="en-US"/>
+        </w:rPr>
+      </w:pPr>
+      <w:r>
+        <w:rPr>
+          <w:rFonts w:eastAsiaTheme="minorEastAsia"/>
+          <w:lang w:val="en-US"/>
+        </w:rPr>
+        <w:t>parser.add_argument('n', type=str, help='Coded message')</w:t>
+      </w:r>
+    </w:p>
+    <w:p>
+      <w:pPr>
+        <w:pStyle w:val="a3"/>
+        <w:rPr>
+          <w:rFonts w:eastAsiaTheme="minorEastAsia"/>
+          <w:lang w:val="en-US"/>
+        </w:rPr>
+      </w:pPr>
+    </w:p>
+    <w:p>
+      <w:pPr>
+        <w:pStyle w:val="a3"/>
+        <w:rPr>
+          <w:rFonts w:eastAsiaTheme="minorEastAsia"/>
+          <w:lang w:val="en-US"/>
+        </w:rPr>
+      </w:pPr>
+      <w:r>
+        <w:rPr>
+          <w:rFonts w:eastAsiaTheme="minorEastAsia"/>
+          <w:lang w:val="en-US"/>
+        </w:rPr>
+        <w:t>R = parser.parse_args()</w:t>
+      </w:r>
+    </w:p>
+    <w:p>
+      <w:pPr>
+        <w:pStyle w:val="a3"/>
+        <w:rPr>
+          <w:rFonts w:eastAsiaTheme="minorEastAsia"/>
+          <w:lang w:val="en-US"/>
+        </w:rPr>
+      </w:pPr>
+      <w:r>
+        <w:rPr>
+          <w:rFonts w:eastAsiaTheme="minorEastAsia"/>
+          <w:lang w:val="en-US"/>
+        </w:rPr>
+        <w:t>msg = R.n</w:t>
+      </w:r>
+    </w:p>
+    <w:p>
+      <w:pPr>
+        <w:pStyle w:val="a3"/>
+        <w:rPr>
+          <w:rFonts w:eastAsiaTheme="minorEastAsia"/>
+          <w:lang w:val="en-US"/>
+        </w:rPr>
+      </w:pPr>
+    </w:p>
+    <w:p>
+      <w:pPr>
+        <w:pStyle w:val="a3"/>
+        <w:rPr>
+          <w:rFonts w:eastAsiaTheme="minorEastAsia"/>
+          <w:lang w:val="en-US"/>
+        </w:rPr>
+      </w:pPr>
+      <w:r>
+        <w:rPr>
+          <w:rFonts w:eastAsiaTheme="minorEastAsia"/>
+          <w:lang w:val="en-US"/>
+        </w:rPr>
+        <w:t>dc = ''</w:t>
+      </w:r>
+    </w:p>
+    <w:p>
+      <w:pPr>
+        <w:pStyle w:val="a3"/>
+        <w:rPr>
+          <w:rFonts w:eastAsiaTheme="minorEastAsia"/>
+          <w:lang w:val="en-US"/>
+        </w:rPr>
+      </w:pPr>
+      <w:r>
+        <w:rPr>
+          <w:rFonts w:eastAsiaTheme="minorEastAsia"/>
+          <w:lang w:val="en-US"/>
+        </w:rPr>
+        <w:t>res = ''</w:t>
+      </w:r>
+    </w:p>
+    <w:p>
+      <w:pPr>
+        <w:pStyle w:val="a3"/>
+        <w:rPr>
+          <w:rFonts w:eastAsiaTheme="minorEastAsia"/>
+          <w:lang w:val="en-US"/>
+        </w:rPr>
+      </w:pPr>
+      <w:r>
+        <w:rPr>
+          <w:rFonts w:eastAsiaTheme="minorEastAsia"/>
+          <w:lang w:val="en-US"/>
+        </w:rPr>
+        <w:t>for i in msg:</w:t>
+      </w:r>
+    </w:p>
+    <w:p>
+      <w:pPr>
+        <w:pStyle w:val="a3"/>
+        <w:rPr>
+          <w:rFonts w:eastAsiaTheme="minorEastAsia"/>
+          <w:lang w:val="en-US"/>
+        </w:rPr>
+      </w:pPr>
+      <w:r>
+        <w:rPr>
+          <w:rFonts w:eastAsiaTheme="minorEastAsia"/>
+          <w:lang w:val="en-US"/>
+        </w:rPr>
+        <w:t xml:space="preserve">    dc += i</w:t>
       </w:r>
       <w:bookmarkStart w:id="6" w:name="_GoBack"/>
       <w:bookmarkEnd w:id="6"/>
-      <w:r>
-        <w:rPr>
-          <w:rFonts w:eastAsiaTheme="minorEastAsia"/>
-          <w:lang w:val="en-US"/>
-        </w:rPr>
-        <w:t xml:space="preserve"> :</w:t>
-      </w:r>
-      <w:proofErr w:type="gramEnd"/>
-      <w:r>
-        <w:rPr>
-          <w:rFonts w:eastAsiaTheme="minorEastAsia"/>
-          <w:lang w:val="en-US"/>
-        </w:rPr>
-        <w:t xml:space="preserve"> 'O',</w:t>
-      </w:r>
-    </w:p>
-    <w:p>
-      <w:pPr>
-        <w:pStyle w:val="a3"/>
-        <w:rPr>
-          <w:rFonts w:eastAsiaTheme="minorEastAsia"/>
-          <w:lang w:val="en-US"/>
-        </w:rPr>
-      </w:pPr>
-      <w:r>
-        <w:rPr>
-          <w:rFonts w:eastAsiaTheme="minorEastAsia"/>
-          <w:lang w:val="en-US"/>
-        </w:rPr>
-        <w:t xml:space="preserve">    </w:t>
-      </w:r>
-      <w:proofErr w:type="gramStart"/>
-      <w:r>
-        <w:rPr>
-          <w:rFonts w:eastAsiaTheme="minorEastAsia"/>
-          <w:lang w:val="en-US"/>
-        </w:rPr>
-        <w:t>'._</w:t>
-      </w:r>
-      <w:proofErr w:type="gramEnd"/>
-      <w:r>
-        <w:rPr>
-          <w:rFonts w:eastAsiaTheme="minorEastAsia"/>
-          <w:lang w:val="en-US"/>
-        </w:rPr>
-        <w:t>' : 'E',</w:t>
-      </w:r>
-    </w:p>
-    <w:p>
-      <w:pPr>
-        <w:pStyle w:val="a3"/>
-        <w:rPr>
-          <w:rFonts w:eastAsiaTheme="minorEastAsia"/>
-          <w:lang w:val="en-US"/>
-        </w:rPr>
-      </w:pPr>
-      <w:r>
-        <w:rPr>
-          <w:rFonts w:eastAsiaTheme="minorEastAsia"/>
-          <w:lang w:val="en-US"/>
-        </w:rPr>
-        <w:t xml:space="preserve">    '_.</w:t>
-      </w:r>
-      <w:proofErr w:type="gramStart"/>
-      <w:r>
-        <w:rPr>
-          <w:rFonts w:eastAsiaTheme="minorEastAsia"/>
-          <w:lang w:val="en-US"/>
-        </w:rPr>
-        <w:t>' :</w:t>
-      </w:r>
-      <w:proofErr w:type="gramEnd"/>
-      <w:r>
-        <w:rPr>
-          <w:rFonts w:eastAsiaTheme="minorEastAsia"/>
-          <w:lang w:val="en-US"/>
-        </w:rPr>
-        <w:t xml:space="preserve"> 'W',</w:t>
-      </w:r>
-    </w:p>
-    <w:p>
-      <w:pPr>
-        <w:pStyle w:val="a3"/>
-        <w:rPr>
-          <w:rFonts w:eastAsiaTheme="minorEastAsia"/>
-          <w:lang w:val="en-US"/>
-        </w:rPr>
-      </w:pPr>
-      <w:r>
-        <w:rPr>
-          <w:rFonts w:eastAsiaTheme="minorEastAsia"/>
-          <w:lang w:val="en-US"/>
-        </w:rPr>
-        <w:t xml:space="preserve">    '__</w:t>
-      </w:r>
-      <w:proofErr w:type="gramStart"/>
-      <w:r>
-        <w:rPr>
-          <w:rFonts w:eastAsiaTheme="minorEastAsia"/>
-          <w:lang w:val="en-US"/>
-        </w:rPr>
-        <w:t>' :</w:t>
-      </w:r>
-      <w:proofErr w:type="gramEnd"/>
-      <w:r>
-        <w:rPr>
-          <w:rFonts w:eastAsiaTheme="minorEastAsia"/>
-          <w:lang w:val="en-US"/>
-        </w:rPr>
-        <w:t xml:space="preserve"> 'M',</w:t>
-      </w:r>
-    </w:p>
-    <w:p>
-      <w:pPr>
-        <w:pStyle w:val="a3"/>
-        <w:rPr>
-          <w:rFonts w:eastAsiaTheme="minorEastAsia"/>
-          <w:lang w:val="en-US"/>
-        </w:rPr>
-      </w:pPr>
-      <w:r>
-        <w:rPr>
-          <w:rFonts w:eastAsiaTheme="minorEastAsia"/>
-          <w:lang w:val="en-US"/>
-        </w:rPr>
-        <w:t>}</w:t>
-      </w:r>
-    </w:p>
-    <w:p>
-      <w:pPr>
-        <w:pStyle w:val="a3"/>
-        <w:rPr>
-          <w:rFonts w:eastAsiaTheme="minorEastAsia"/>
-          <w:lang w:val="en-US"/>
-        </w:rPr>
-      </w:pPr>
-    </w:p>
-    <w:p>
-      <w:pPr>
-        <w:pStyle w:val="a3"/>
-        <w:rPr>
-          <w:rFonts w:eastAsiaTheme="minorEastAsia"/>
-          <w:lang w:val="en-US"/>
-        </w:rPr>
-      </w:pPr>
-      <w:r>
-        <w:rPr>
-          <w:rFonts w:eastAsiaTheme="minorEastAsia"/>
-          <w:lang w:val="en-US"/>
-        </w:rPr>
-        <w:t xml:space="preserve">parser = </w:t>
-      </w:r>
-      <w:proofErr w:type="gramStart"/>
-      <w:r>
-        <w:rPr>
-          <w:rFonts w:eastAsiaTheme="minorEastAsia"/>
-          <w:lang w:val="en-US"/>
-        </w:rPr>
-        <w:t>argparse.ArgumentParser</w:t>
-      </w:r>
-      <w:proofErr w:type="gramEnd"/>
-      <w:r>
-        <w:rPr>
-          <w:rFonts w:eastAsiaTheme="minorEastAsia"/>
-          <w:lang w:val="en-US"/>
-        </w:rPr>
-        <w:t>(description="Give a line to decode")</w:t>
-      </w:r>
-    </w:p>
-    <w:p>
-      <w:pPr>
-        <w:pStyle w:val="a3"/>
-        <w:rPr>
-          <w:rFonts w:eastAsiaTheme="minorEastAsia"/>
-          <w:lang w:val="en-US"/>
-        </w:rPr>
-      </w:pPr>
-      <w:r>
-        <w:rPr>
-          <w:rFonts w:eastAsiaTheme="minorEastAsia"/>
-          <w:lang w:val="en-US"/>
-        </w:rPr>
-        <w:t>parser.add_</w:t>
-      </w:r>
-      <w:proofErr w:type="gramStart"/>
-      <w:r>
-        <w:rPr>
-          <w:rFonts w:eastAsiaTheme="minorEastAsia"/>
-          <w:lang w:val="en-US"/>
-        </w:rPr>
-        <w:t>argument(</w:t>
-      </w:r>
-      <w:proofErr w:type="gramEnd"/>
-      <w:r>
-        <w:rPr>
-          <w:rFonts w:eastAsiaTheme="minorEastAsia"/>
-          <w:lang w:val="en-US"/>
-        </w:rPr>
-        <w:t>'n', type=str, help='Coded message')</w:t>
-      </w:r>
-    </w:p>
-    <w:p>
-      <w:pPr>
-        <w:pStyle w:val="a3"/>
-        <w:rPr>
-          <w:rFonts w:eastAsiaTheme="minorEastAsia"/>
-          <w:lang w:val="en-US"/>
-        </w:rPr>
-      </w:pPr>
-    </w:p>
-    <w:p>
-      <w:pPr>
-        <w:pStyle w:val="a3"/>
-        <w:rPr>
-          <w:rFonts w:eastAsiaTheme="minorEastAsia"/>
-          <w:lang w:val="en-US"/>
-        </w:rPr>
-      </w:pPr>
-      <w:r>
-        <w:rPr>
-          <w:rFonts w:eastAsiaTheme="minorEastAsia"/>
-          <w:lang w:val="en-US"/>
-        </w:rPr>
-        <w:t xml:space="preserve">R = </w:t>
-      </w:r>
-      <w:proofErr w:type="gramStart"/>
-      <w:r>
-        <w:rPr>
-          <w:rFonts w:eastAsiaTheme="minorEastAsia"/>
-          <w:lang w:val="en-US"/>
-        </w:rPr>
-        <w:t>parser.parse</w:t>
-      </w:r>
-      <w:proofErr w:type="gramEnd"/>
-      <w:r>
-        <w:rPr>
-          <w:rFonts w:eastAsiaTheme="minorEastAsia"/>
-          <w:lang w:val="en-US"/>
-        </w:rPr>
-        <w:t>_args()</w:t>
-      </w:r>
-    </w:p>
-    <w:p>
-      <w:pPr>
-        <w:pStyle w:val="a3"/>
-        <w:rPr>
-          <w:rFonts w:eastAsiaTheme="minorEastAsia"/>
-          <w:lang w:val="en-US"/>
-        </w:rPr>
-      </w:pPr>
-      <w:r>
-        <w:rPr>
-          <w:rFonts w:eastAsiaTheme="minorEastAsia"/>
-          <w:lang w:val="en-US"/>
-        </w:rPr>
-        <w:t>msg = R.n</w:t>
-      </w:r>
-    </w:p>
-    <w:p>
-      <w:pPr>
-        <w:pStyle w:val="a3"/>
-        <w:rPr>
-          <w:rFonts w:eastAsiaTheme="minorEastAsia"/>
-          <w:lang w:val="en-US"/>
-        </w:rPr>
-      </w:pPr>
-    </w:p>
-    <w:p>
-      <w:pPr>
-        <w:pStyle w:val="a3"/>
-        <w:rPr>
-          <w:rFonts w:eastAsiaTheme="minorEastAsia"/>
-          <w:lang w:val="en-US"/>
-        </w:rPr>
-      </w:pPr>
-      <w:r>
-        <w:rPr>
-          <w:rFonts w:eastAsiaTheme="minorEastAsia"/>
-          <w:lang w:val="en-US"/>
-        </w:rPr>
-        <w:t>dc = ''</w:t>
-      </w:r>
-    </w:p>
-    <w:p>
-      <w:pPr>
-        <w:pStyle w:val="a3"/>
-        <w:rPr>
-          <w:rFonts w:eastAsiaTheme="minorEastAsia"/>
-          <w:lang w:val="en-US"/>
-        </w:rPr>
-      </w:pPr>
-      <w:r>
-        <w:rPr>
-          <w:rFonts w:eastAsiaTheme="minorEastAsia"/>
-          <w:lang w:val="en-US"/>
-        </w:rPr>
-        <w:t>res = ''</w:t>
-      </w:r>
-    </w:p>
-    <w:p>
-      <w:pPr>
-        <w:pStyle w:val="a3"/>
-        <w:rPr>
-          <w:rFonts w:eastAsiaTheme="minorEastAsia"/>
-          <w:lang w:val="en-US"/>
-        </w:rPr>
-      </w:pPr>
-      <w:r>
-        <w:rPr>
-          <w:rFonts w:eastAsiaTheme="minorEastAsia"/>
-          <w:lang w:val="en-US"/>
-        </w:rPr>
-        <w:t xml:space="preserve">for </w:t>
-      </w:r>
-      <w:proofErr w:type="spellStart"/>
-      <w:r>
-        <w:rPr>
-          <w:rFonts w:eastAsiaTheme="minorEastAsia"/>
-          <w:lang w:val="en-US"/>
-        </w:rPr>
-        <w:t>i</w:t>
-      </w:r>
-      <w:proofErr w:type="spellEnd"/>
-      <w:r>
-        <w:rPr>
-          <w:rFonts w:eastAsiaTheme="minorEastAsia"/>
-          <w:lang w:val="en-US"/>
-        </w:rPr>
-        <w:t xml:space="preserve"> in msg:</w:t>
-      </w:r>
-    </w:p>
-    <w:p>
-      <w:pPr>
-        <w:pStyle w:val="a3"/>
-        <w:rPr>
-          <w:rFonts w:eastAsiaTheme="minorEastAsia"/>
-          <w:lang w:val="en-US"/>
-        </w:rPr>
-      </w:pPr>
-      <w:r>
-        <w:rPr>
-          <w:rFonts w:eastAsiaTheme="minorEastAsia"/>
-          <w:lang w:val="en-US"/>
-        </w:rPr>
-        <w:t xml:space="preserve">    dc += </w:t>
-      </w:r>
-      <w:proofErr w:type="spellStart"/>
-      <w:r>
-        <w:rPr>
-          <w:rFonts w:eastAsiaTheme="minorEastAsia"/>
-          <w:lang w:val="en-US"/>
-        </w:rPr>
-        <w:t>i</w:t>
-      </w:r>
-      <w:proofErr w:type="spellEnd"/>
     </w:p>
     <w:p>
       <w:pPr>
@@ -4901,45 +4465,29 @@
           <w:rFonts w:eastAsiaTheme="minorEastAsia"/>
           <w:lang w:val="en-US"/>
         </w:rPr>
-        <w:t xml:space="preserve">    </w:t>
-      </w:r>
-      <w:proofErr w:type="gramStart"/>
-      <w:r>
+        <w:t xml:space="preserve">    print('Impossible to decode')</w:t>
+      </w:r>
+    </w:p>
+    <w:p>
+      <w:pPr>
+        <w:pStyle w:val="a3"/>
         <w:rPr>
           <w:rFonts w:eastAsiaTheme="minorEastAsia"/>
           <w:lang w:val="en-US"/>
         </w:rPr>
-        <w:t>print(</w:t>
-      </w:r>
-      <w:proofErr w:type="gramEnd"/>
-      <w:r>
-        <w:rPr>
-          <w:rFonts w:eastAsiaTheme="minorEastAsia"/>
-          <w:lang w:val="en-US"/>
-        </w:rPr>
-        <w:t>'Impossible to decode')</w:t>
-      </w:r>
-    </w:p>
-    <w:p>
-      <w:pPr>
-        <w:pStyle w:val="a3"/>
-        <w:rPr>
-          <w:rFonts w:eastAsiaTheme="minorEastAsia"/>
-          <w:lang w:val="en-US"/>
-        </w:rPr>
       </w:pPr>
     </w:p>
     <w:p>
       <w:pPr>
         <w:pStyle w:val="1"/>
         <w:rPr>
-          <w:lang w:eastAsia="ja-JP"/>
+          <w:lang w:val="en-US" w:eastAsia="ja-JP"/>
         </w:rPr>
       </w:pPr>
       <w:bookmarkStart w:id="7" w:name="_Toc25285179"/>
       <w:r>
         <w:rPr>
-          <w:lang w:eastAsia="ja-JP"/>
+          <w:lang w:val="en-US" w:eastAsia="ja-JP"/>
         </w:rPr>
         <w:t xml:space="preserve">4 </w:t>
       </w:r>
@@ -5236,7 +4784,7 @@
           <w:rPr>
             <w:noProof/>
           </w:rPr>
-          <w:t>2</w:t>
+          <w:t>8</w:t>
         </w:r>
         <w:r>
           <w:fldChar w:fldCharType="end"/>
@@ -5290,7 +4838,7 @@
       <w:lvlText w:val="-"/>
       <w:lvlJc w:val="left"/>
       <w:pPr>
-        <w:ind w:left="0" w:firstLine="708"/>
+        <w:ind w:left="2" w:firstLine="708"/>
       </w:pPr>
       <w:rPr>
         <w:rFonts w:ascii="Times New Roman" w:eastAsiaTheme="majorEastAsia" w:hAnsi="Times New Roman" w:cstheme="majorBidi" w:hint="default"/>
@@ -7032,6 +6580,7 @@
   <w:style w:type="character" w:default="1" w:styleId="a0">
     <w:name w:val="Default Paragraph Font"/>
     <w:uiPriority w:val="1"/>
+    <w:semiHidden/>
     <w:unhideWhenUsed/>
   </w:style>
   <w:style w:type="table" w:default="1" w:styleId="a1">
@@ -7584,7 +7133,7 @@
 </file>
 
 <file path=customXml/itemProps1.xml><?xml version="1.0" encoding="utf-8"?>
-<ds:datastoreItem xmlns:ds="http://schemas.openxmlformats.org/officeDocument/2006/customXml" ds:itemID="{0A72B108-B70D-4D6D-8E52-79BC91FF24E6}">
+<ds:datastoreItem xmlns:ds="http://schemas.openxmlformats.org/officeDocument/2006/customXml" ds:itemID="{7F617DC4-D5B9-401C-AC7D-3C945FB1A332}">
   <ds:schemaRefs>
     <ds:schemaRef ds:uri="http://schemas.openxmlformats.org/officeDocument/2006/bibliography"/>
   </ds:schemaRefs>

</xml_diff>